<commit_message>
Lunes 13 de Setiembre
</commit_message>
<xml_diff>
--- a/Prueba_texto.docx
+++ b/Prueba_texto.docx
@@ -38,7 +38,28 @@
         <w:rPr>
           <w:lang w:val="es-ES"/>
         </w:rPr>
-        <w:t>Algo mas</w:t>
+        <w:t xml:space="preserve">Algo </w:t>
+      </w:r>
+      <w:proofErr w:type="gramStart"/>
+      <w:r>
+        <w:rPr>
+          <w:lang w:val="es-ES"/>
+        </w:rPr>
+        <w:t>mas</w:t>
+      </w:r>
+      <w:proofErr w:type="gramEnd"/>
+    </w:p>
+    <w:p>
+      <w:pPr>
+        <w:rPr>
+          <w:lang w:val="es-ES"/>
+        </w:rPr>
+      </w:pPr>
+      <w:r>
+        <w:rPr>
+          <w:lang w:val="es-ES"/>
+        </w:rPr>
+        <w:t>Otro mas</w:t>
       </w:r>
       <w:bookmarkStart w:id="0" w:name="_GoBack"/>
       <w:bookmarkEnd w:id="0"/>

</xml_diff>

<commit_message>
Modificado lunes 20/9 9:54
</commit_message>
<xml_diff>
--- a/Prueba_texto.docx
+++ b/Prueba_texto.docx
@@ -95,8 +95,28 @@
           <w:lang w:val="es-ES"/>
         </w:rPr>
       </w:pPr>
+      <w:r>
+        <w:rPr>
+          <w:lang w:val="es-ES"/>
+        </w:rPr>
+        <w:t>Ay</w:t>
+      </w:r>
+    </w:p>
+    <w:p>
+      <w:pPr>
+        <w:rPr>
+          <w:lang w:val="es-ES"/>
+        </w:rPr>
+      </w:pPr>
       <w:bookmarkStart w:id="0" w:name="_GoBack"/>
       <w:bookmarkEnd w:id="0"/>
+    </w:p>
+    <w:p>
+      <w:pPr>
+        <w:rPr>
+          <w:lang w:val="es-ES"/>
+        </w:rPr>
+      </w:pPr>
     </w:p>
     <w:p>
       <w:pPr>

</xml_diff>